<commit_message>
stack and queue doc
</commit_message>
<xml_diff>
--- a/DataStructures.docx
+++ b/DataStructures.docx
@@ -6535,8 +6535,8 @@
         </w:rPr>
         <w:drawing>
           <wp:inline distT="0" distB="0" distL="0" distR="0">
-            <wp:extent cx="5943600" cy="2657475"/>
-            <wp:effectExtent l="0" t="0" r="0" b="9525"/>
+            <wp:extent cx="4333875" cy="1937742"/>
+            <wp:effectExtent l="0" t="0" r="0" b="5715"/>
             <wp:docPr id="31" name="Picture 31"/>
             <wp:cNvGraphicFramePr>
               <a:graphicFrameLocks xmlns:a="http://schemas.openxmlformats.org/drawingml/2006/main" noChangeAspect="1"/>
@@ -6566,7 +6566,7 @@
                   <pic:spPr bwMode="auto">
                     <a:xfrm>
                       <a:off x="0" y="0"/>
-                      <a:ext cx="5943600" cy="2657475"/>
+                      <a:ext cx="4344302" cy="1942404"/>
                     </a:xfrm>
                     <a:prstGeom prst="rect">
                       <a:avLst/>
@@ -6590,6 +6590,1050 @@
           <w:szCs w:val="28"/>
         </w:rPr>
       </w:pPr>
+      <w:r>
+        <w:rPr>
+          <w:noProof/>
+          <w:sz w:val="28"/>
+          <w:szCs w:val="28"/>
+        </w:rPr>
+        <w:drawing>
+          <wp:inline distT="0" distB="0" distL="0" distR="0">
+            <wp:extent cx="4711654" cy="2076450"/>
+            <wp:effectExtent l="0" t="0" r="0" b="0"/>
+            <wp:docPr id="32" name="Picture 32"/>
+            <wp:cNvGraphicFramePr>
+              <a:graphicFrameLocks xmlns:a="http://schemas.openxmlformats.org/drawingml/2006/main" noChangeAspect="1"/>
+            </wp:cNvGraphicFramePr>
+            <a:graphic xmlns:a="http://schemas.openxmlformats.org/drawingml/2006/main">
+              <a:graphicData uri="http://schemas.openxmlformats.org/drawingml/2006/picture">
+                <pic:pic xmlns:pic="http://schemas.openxmlformats.org/drawingml/2006/picture">
+                  <pic:nvPicPr>
+                    <pic:cNvPr id="0" name="Picture 1"/>
+                    <pic:cNvPicPr>
+                      <a:picLocks noChangeAspect="1" noChangeArrowheads="1"/>
+                    </pic:cNvPicPr>
+                  </pic:nvPicPr>
+                  <pic:blipFill>
+                    <a:blip r:embed="rId38">
+                      <a:extLst>
+                        <a:ext uri="{28A0092B-C50C-407E-A947-70E740481C1C}">
+                          <a14:useLocalDpi xmlns:a14="http://schemas.microsoft.com/office/drawing/2010/main" val="0"/>
+                        </a:ext>
+                      </a:extLst>
+                    </a:blip>
+                    <a:srcRect/>
+                    <a:stretch>
+                      <a:fillRect/>
+                    </a:stretch>
+                  </pic:blipFill>
+                  <pic:spPr bwMode="auto">
+                    <a:xfrm>
+                      <a:off x="0" y="0"/>
+                      <a:ext cx="4716844" cy="2078737"/>
+                    </a:xfrm>
+                    <a:prstGeom prst="rect">
+                      <a:avLst/>
+                    </a:prstGeom>
+                    <a:noFill/>
+                    <a:ln>
+                      <a:noFill/>
+                    </a:ln>
+                  </pic:spPr>
+                </pic:pic>
+              </a:graphicData>
+            </a:graphic>
+          </wp:inline>
+        </w:drawing>
+      </w:r>
+    </w:p>
+    <w:p>
+      <w:pPr>
+        <w:rPr>
+          <w:sz w:val="52"/>
+          <w:szCs w:val="52"/>
+        </w:rPr>
+      </w:pPr>
+      <w:r>
+        <w:rPr>
+          <w:sz w:val="52"/>
+          <w:szCs w:val="52"/>
+        </w:rPr>
+        <w:lastRenderedPageBreak/>
+        <w:t>QUEUE</w:t>
+      </w:r>
+    </w:p>
+    <w:p>
+      <w:pPr>
+        <w:rPr>
+          <w:sz w:val="52"/>
+          <w:szCs w:val="52"/>
+        </w:rPr>
+      </w:pPr>
+      <w:r>
+        <w:rPr>
+          <w:noProof/>
+          <w:sz w:val="52"/>
+          <w:szCs w:val="52"/>
+        </w:rPr>
+        <w:drawing>
+          <wp:inline distT="0" distB="0" distL="0" distR="0">
+            <wp:extent cx="3219450" cy="1060815"/>
+            <wp:effectExtent l="0" t="0" r="0" b="6350"/>
+            <wp:docPr id="33" name="Picture 33"/>
+            <wp:cNvGraphicFramePr>
+              <a:graphicFrameLocks xmlns:a="http://schemas.openxmlformats.org/drawingml/2006/main" noChangeAspect="1"/>
+            </wp:cNvGraphicFramePr>
+            <a:graphic xmlns:a="http://schemas.openxmlformats.org/drawingml/2006/main">
+              <a:graphicData uri="http://schemas.openxmlformats.org/drawingml/2006/picture">
+                <pic:pic xmlns:pic="http://schemas.openxmlformats.org/drawingml/2006/picture">
+                  <pic:nvPicPr>
+                    <pic:cNvPr id="0" name="Picture 2"/>
+                    <pic:cNvPicPr>
+                      <a:picLocks noChangeAspect="1" noChangeArrowheads="1"/>
+                    </pic:cNvPicPr>
+                  </pic:nvPicPr>
+                  <pic:blipFill>
+                    <a:blip r:embed="rId39">
+                      <a:extLst>
+                        <a:ext uri="{28A0092B-C50C-407E-A947-70E740481C1C}">
+                          <a14:useLocalDpi xmlns:a14="http://schemas.microsoft.com/office/drawing/2010/main" val="0"/>
+                        </a:ext>
+                      </a:extLst>
+                    </a:blip>
+                    <a:srcRect/>
+                    <a:stretch>
+                      <a:fillRect/>
+                    </a:stretch>
+                  </pic:blipFill>
+                  <pic:spPr bwMode="auto">
+                    <a:xfrm>
+                      <a:off x="0" y="0"/>
+                      <a:ext cx="3263671" cy="1075386"/>
+                    </a:xfrm>
+                    <a:prstGeom prst="rect">
+                      <a:avLst/>
+                    </a:prstGeom>
+                    <a:noFill/>
+                    <a:ln>
+                      <a:noFill/>
+                    </a:ln>
+                  </pic:spPr>
+                </pic:pic>
+              </a:graphicData>
+            </a:graphic>
+          </wp:inline>
+        </w:drawing>
+      </w:r>
+    </w:p>
+    <w:p>
+      <w:pPr>
+        <w:rPr>
+          <w:sz w:val="52"/>
+          <w:szCs w:val="52"/>
+        </w:rPr>
+      </w:pPr>
+    </w:p>
+    <w:p>
+      <w:pPr>
+        <w:rPr>
+          <w:sz w:val="52"/>
+          <w:szCs w:val="52"/>
+        </w:rPr>
+      </w:pPr>
+      <w:r>
+        <w:rPr>
+          <w:sz w:val="52"/>
+          <w:szCs w:val="52"/>
+        </w:rPr>
+        <w:t>Queue :</w:t>
+      </w:r>
+    </w:p>
+    <w:p>
+      <w:pPr>
+        <w:pStyle w:val="ListParagraph"/>
+        <w:numPr>
+          <w:ilvl w:val="0"/>
+          <w:numId w:val="14"/>
+        </w:numPr>
+        <w:rPr>
+          <w:sz w:val="28"/>
+          <w:szCs w:val="28"/>
+        </w:rPr>
+      </w:pPr>
+      <w:r>
+        <w:rPr>
+          <w:sz w:val="28"/>
+          <w:szCs w:val="28"/>
+        </w:rPr>
+        <w:t>FIFO (First in First out) collection.</w:t>
+      </w:r>
+      <w:r>
+        <w:t xml:space="preserve"> </w:t>
+      </w:r>
+      <w:r>
+        <w:rPr>
+          <w:sz w:val="28"/>
+          <w:szCs w:val="28"/>
+        </w:rPr>
+        <w:t xml:space="preserve">A Queue is a collection that returns items in the </w:t>
+      </w:r>
+      <w:r>
+        <w:rPr>
+          <w:b/>
+          <w:sz w:val="28"/>
+          <w:szCs w:val="28"/>
+        </w:rPr>
+        <w:t>same order that they were added</w:t>
+      </w:r>
+      <w:r>
+        <w:rPr>
+          <w:sz w:val="28"/>
+          <w:szCs w:val="28"/>
+        </w:rPr>
+        <w:t>.</w:t>
+      </w:r>
+    </w:p>
+    <w:p>
+      <w:pPr>
+        <w:pStyle w:val="ListParagraph"/>
+        <w:rPr>
+          <w:sz w:val="28"/>
+          <w:szCs w:val="28"/>
+        </w:rPr>
+      </w:pPr>
+      <w:r>
+        <w:rPr>
+          <w:sz w:val="28"/>
+          <w:szCs w:val="28"/>
+        </w:rPr>
+        <w:t>Ex: Checkout line at a grocery store. The people in the line are checked out in the order that they get into the line; first in the line, first checked out, last in the line, last checked out</w:t>
+      </w:r>
+      <w:r>
+        <w:rPr>
+          <w:sz w:val="28"/>
+          <w:szCs w:val="28"/>
+        </w:rPr>
+        <w:t>.</w:t>
+      </w:r>
+    </w:p>
+    <w:p>
+      <w:pPr>
+        <w:pStyle w:val="ListParagraph"/>
+        <w:numPr>
+          <w:ilvl w:val="0"/>
+          <w:numId w:val="14"/>
+        </w:numPr>
+        <w:rPr>
+          <w:sz w:val="28"/>
+          <w:szCs w:val="28"/>
+        </w:rPr>
+      </w:pPr>
+      <w:proofErr w:type="spellStart"/>
+      <w:r>
+        <w:rPr>
+          <w:sz w:val="28"/>
+          <w:szCs w:val="28"/>
+        </w:rPr>
+        <w:t>Enqueue</w:t>
+      </w:r>
+      <w:proofErr w:type="spellEnd"/>
+      <w:r>
+        <w:rPr>
+          <w:sz w:val="28"/>
+          <w:szCs w:val="28"/>
+        </w:rPr>
+        <w:t xml:space="preserve"> is to add elements into the queue</w:t>
+      </w:r>
+    </w:p>
+    <w:p>
+      <w:pPr>
+        <w:pStyle w:val="ListParagraph"/>
+        <w:numPr>
+          <w:ilvl w:val="0"/>
+          <w:numId w:val="14"/>
+        </w:numPr>
+        <w:rPr>
+          <w:sz w:val="28"/>
+          <w:szCs w:val="28"/>
+        </w:rPr>
+      </w:pPr>
+      <w:proofErr w:type="spellStart"/>
+      <w:r>
+        <w:rPr>
+          <w:sz w:val="28"/>
+          <w:szCs w:val="28"/>
+        </w:rPr>
+        <w:t>Dequeue</w:t>
+      </w:r>
+      <w:proofErr w:type="spellEnd"/>
+      <w:r>
+        <w:rPr>
+          <w:sz w:val="28"/>
+          <w:szCs w:val="28"/>
+        </w:rPr>
+        <w:t xml:space="preserve"> is to remove/delete elements from a queue</w:t>
+      </w:r>
+    </w:p>
+    <w:p>
+      <w:pPr>
+        <w:pStyle w:val="ListParagraph"/>
+        <w:numPr>
+          <w:ilvl w:val="0"/>
+          <w:numId w:val="14"/>
+        </w:numPr>
+        <w:rPr>
+          <w:sz w:val="28"/>
+          <w:szCs w:val="28"/>
+        </w:rPr>
+      </w:pPr>
+      <w:r>
+        <w:rPr>
+          <w:sz w:val="28"/>
+          <w:szCs w:val="28"/>
+        </w:rPr>
+        <w:t>The first element added into the queue is called the head of the queue</w:t>
+      </w:r>
+      <w:r>
+        <w:rPr>
+          <w:sz w:val="28"/>
+          <w:szCs w:val="28"/>
+        </w:rPr>
+        <w:t>. As it follows FIFO</w:t>
+      </w:r>
+    </w:p>
+    <w:p>
+      <w:pPr>
+        <w:pStyle w:val="ListParagraph"/>
+        <w:rPr>
+          <w:sz w:val="28"/>
+          <w:szCs w:val="28"/>
+        </w:rPr>
+      </w:pPr>
+      <w:r>
+        <w:rPr>
+          <w:noProof/>
+          <w:sz w:val="28"/>
+          <w:szCs w:val="28"/>
+        </w:rPr>
+        <w:drawing>
+          <wp:inline distT="0" distB="0" distL="0" distR="0" wp14:anchorId="7980DBE5" wp14:editId="5F80CE09">
+            <wp:extent cx="3082807" cy="2762250"/>
+            <wp:effectExtent l="0" t="0" r="3810" b="0"/>
+            <wp:docPr id="38" name="Picture 38"/>
+            <wp:cNvGraphicFramePr>
+              <a:graphicFrameLocks xmlns:a="http://schemas.openxmlformats.org/drawingml/2006/main" noChangeAspect="1"/>
+            </wp:cNvGraphicFramePr>
+            <a:graphic xmlns:a="http://schemas.openxmlformats.org/drawingml/2006/main">
+              <a:graphicData uri="http://schemas.openxmlformats.org/drawingml/2006/picture">
+                <pic:pic xmlns:pic="http://schemas.openxmlformats.org/drawingml/2006/picture">
+                  <pic:nvPicPr>
+                    <pic:cNvPr id="0" name="Picture 7"/>
+                    <pic:cNvPicPr>
+                      <a:picLocks noChangeAspect="1" noChangeArrowheads="1"/>
+                    </pic:cNvPicPr>
+                  </pic:nvPicPr>
+                  <pic:blipFill>
+                    <a:blip r:embed="rId40">
+                      <a:extLst>
+                        <a:ext uri="{28A0092B-C50C-407E-A947-70E740481C1C}">
+                          <a14:useLocalDpi xmlns:a14="http://schemas.microsoft.com/office/drawing/2010/main" val="0"/>
+                        </a:ext>
+                      </a:extLst>
+                    </a:blip>
+                    <a:srcRect/>
+                    <a:stretch>
+                      <a:fillRect/>
+                    </a:stretch>
+                  </pic:blipFill>
+                  <pic:spPr bwMode="auto">
+                    <a:xfrm>
+                      <a:off x="0" y="0"/>
+                      <a:ext cx="3085524" cy="2764685"/>
+                    </a:xfrm>
+                    <a:prstGeom prst="rect">
+                      <a:avLst/>
+                    </a:prstGeom>
+                    <a:noFill/>
+                    <a:ln>
+                      <a:noFill/>
+                    </a:ln>
+                  </pic:spPr>
+                </pic:pic>
+              </a:graphicData>
+            </a:graphic>
+          </wp:inline>
+        </w:drawing>
+      </w:r>
+    </w:p>
+    <w:p>
+      <w:pPr>
+        <w:pStyle w:val="ListParagraph"/>
+        <w:rPr>
+          <w:sz w:val="28"/>
+          <w:szCs w:val="28"/>
+        </w:rPr>
+      </w:pPr>
+      <w:r>
+        <w:rPr>
+          <w:noProof/>
+          <w:sz w:val="28"/>
+          <w:szCs w:val="28"/>
+        </w:rPr>
+        <w:lastRenderedPageBreak/>
+        <w:drawing>
+          <wp:inline distT="0" distB="0" distL="0" distR="0">
+            <wp:extent cx="5943600" cy="3000375"/>
+            <wp:effectExtent l="0" t="0" r="0" b="9525"/>
+            <wp:docPr id="35" name="Picture 35"/>
+            <wp:cNvGraphicFramePr>
+              <a:graphicFrameLocks xmlns:a="http://schemas.openxmlformats.org/drawingml/2006/main" noChangeAspect="1"/>
+            </wp:cNvGraphicFramePr>
+            <a:graphic xmlns:a="http://schemas.openxmlformats.org/drawingml/2006/main">
+              <a:graphicData uri="http://schemas.openxmlformats.org/drawingml/2006/picture">
+                <pic:pic xmlns:pic="http://schemas.openxmlformats.org/drawingml/2006/picture">
+                  <pic:nvPicPr>
+                    <pic:cNvPr id="0" name="Picture 4"/>
+                    <pic:cNvPicPr>
+                      <a:picLocks noChangeAspect="1" noChangeArrowheads="1"/>
+                    </pic:cNvPicPr>
+                  </pic:nvPicPr>
+                  <pic:blipFill>
+                    <a:blip r:embed="rId41">
+                      <a:extLst>
+                        <a:ext uri="{28A0092B-C50C-407E-A947-70E740481C1C}">
+                          <a14:useLocalDpi xmlns:a14="http://schemas.microsoft.com/office/drawing/2010/main" val="0"/>
+                        </a:ext>
+                      </a:extLst>
+                    </a:blip>
+                    <a:srcRect/>
+                    <a:stretch>
+                      <a:fillRect/>
+                    </a:stretch>
+                  </pic:blipFill>
+                  <pic:spPr bwMode="auto">
+                    <a:xfrm>
+                      <a:off x="0" y="0"/>
+                      <a:ext cx="5943600" cy="3000375"/>
+                    </a:xfrm>
+                    <a:prstGeom prst="rect">
+                      <a:avLst/>
+                    </a:prstGeom>
+                    <a:noFill/>
+                    <a:ln>
+                      <a:noFill/>
+                    </a:ln>
+                  </pic:spPr>
+                </pic:pic>
+              </a:graphicData>
+            </a:graphic>
+          </wp:inline>
+        </w:drawing>
+      </w:r>
+    </w:p>
+    <w:p>
+      <w:pPr>
+        <w:pStyle w:val="ListParagraph"/>
+        <w:rPr>
+          <w:sz w:val="28"/>
+          <w:szCs w:val="28"/>
+        </w:rPr>
+      </w:pPr>
+      <w:r>
+        <w:rPr>
+          <w:noProof/>
+          <w:sz w:val="28"/>
+          <w:szCs w:val="28"/>
+        </w:rPr>
+        <w:drawing>
+          <wp:inline distT="0" distB="0" distL="0" distR="0">
+            <wp:extent cx="5324475" cy="2960886"/>
+            <wp:effectExtent l="0" t="0" r="0" b="0"/>
+            <wp:docPr id="36" name="Picture 36"/>
+            <wp:cNvGraphicFramePr>
+              <a:graphicFrameLocks xmlns:a="http://schemas.openxmlformats.org/drawingml/2006/main" noChangeAspect="1"/>
+            </wp:cNvGraphicFramePr>
+            <a:graphic xmlns:a="http://schemas.openxmlformats.org/drawingml/2006/main">
+              <a:graphicData uri="http://schemas.openxmlformats.org/drawingml/2006/picture">
+                <pic:pic xmlns:pic="http://schemas.openxmlformats.org/drawingml/2006/picture">
+                  <pic:nvPicPr>
+                    <pic:cNvPr id="0" name="Picture 5"/>
+                    <pic:cNvPicPr>
+                      <a:picLocks noChangeAspect="1" noChangeArrowheads="1"/>
+                    </pic:cNvPicPr>
+                  </pic:nvPicPr>
+                  <pic:blipFill>
+                    <a:blip r:embed="rId42">
+                      <a:extLst>
+                        <a:ext uri="{28A0092B-C50C-407E-A947-70E740481C1C}">
+                          <a14:useLocalDpi xmlns:a14="http://schemas.microsoft.com/office/drawing/2010/main" val="0"/>
+                        </a:ext>
+                      </a:extLst>
+                    </a:blip>
+                    <a:srcRect/>
+                    <a:stretch>
+                      <a:fillRect/>
+                    </a:stretch>
+                  </pic:blipFill>
+                  <pic:spPr bwMode="auto">
+                    <a:xfrm>
+                      <a:off x="0" y="0"/>
+                      <a:ext cx="5331923" cy="2965028"/>
+                    </a:xfrm>
+                    <a:prstGeom prst="rect">
+                      <a:avLst/>
+                    </a:prstGeom>
+                    <a:noFill/>
+                    <a:ln>
+                      <a:noFill/>
+                    </a:ln>
+                  </pic:spPr>
+                </pic:pic>
+              </a:graphicData>
+            </a:graphic>
+          </wp:inline>
+        </w:drawing>
+      </w:r>
+    </w:p>
+    <w:p>
+      <w:pPr>
+        <w:pStyle w:val="ListParagraph"/>
+        <w:rPr>
+          <w:sz w:val="28"/>
+          <w:szCs w:val="28"/>
+        </w:rPr>
+      </w:pPr>
+      <w:r>
+        <w:rPr>
+          <w:noProof/>
+          <w:sz w:val="28"/>
+          <w:szCs w:val="28"/>
+        </w:rPr>
+        <w:drawing>
+          <wp:inline distT="0" distB="0" distL="0" distR="0">
+            <wp:extent cx="5457825" cy="2029191"/>
+            <wp:effectExtent l="0" t="0" r="0" b="9525"/>
+            <wp:docPr id="37" name="Picture 37"/>
+            <wp:cNvGraphicFramePr>
+              <a:graphicFrameLocks xmlns:a="http://schemas.openxmlformats.org/drawingml/2006/main" noChangeAspect="1"/>
+            </wp:cNvGraphicFramePr>
+            <a:graphic xmlns:a="http://schemas.openxmlformats.org/drawingml/2006/main">
+              <a:graphicData uri="http://schemas.openxmlformats.org/drawingml/2006/picture">
+                <pic:pic xmlns:pic="http://schemas.openxmlformats.org/drawingml/2006/picture">
+                  <pic:nvPicPr>
+                    <pic:cNvPr id="0" name="Picture 6"/>
+                    <pic:cNvPicPr>
+                      <a:picLocks noChangeAspect="1" noChangeArrowheads="1"/>
+                    </pic:cNvPicPr>
+                  </pic:nvPicPr>
+                  <pic:blipFill>
+                    <a:blip r:embed="rId43">
+                      <a:extLst>
+                        <a:ext uri="{28A0092B-C50C-407E-A947-70E740481C1C}">
+                          <a14:useLocalDpi xmlns:a14="http://schemas.microsoft.com/office/drawing/2010/main" val="0"/>
+                        </a:ext>
+                      </a:extLst>
+                    </a:blip>
+                    <a:srcRect/>
+                    <a:stretch>
+                      <a:fillRect/>
+                    </a:stretch>
+                  </pic:blipFill>
+                  <pic:spPr bwMode="auto">
+                    <a:xfrm>
+                      <a:off x="0" y="0"/>
+                      <a:ext cx="5464271" cy="2031587"/>
+                    </a:xfrm>
+                    <a:prstGeom prst="rect">
+                      <a:avLst/>
+                    </a:prstGeom>
+                    <a:noFill/>
+                    <a:ln>
+                      <a:noFill/>
+                    </a:ln>
+                  </pic:spPr>
+                </pic:pic>
+              </a:graphicData>
+            </a:graphic>
+          </wp:inline>
+        </w:drawing>
+      </w:r>
+    </w:p>
+    <w:p>
+      <w:pPr>
+        <w:rPr>
+          <w:sz w:val="52"/>
+          <w:szCs w:val="52"/>
+        </w:rPr>
+      </w:pPr>
+    </w:p>
+    <w:p>
+      <w:pPr>
+        <w:rPr>
+          <w:sz w:val="28"/>
+          <w:szCs w:val="28"/>
+        </w:rPr>
+      </w:pPr>
+      <w:r>
+        <w:rPr>
+          <w:noProof/>
+          <w:sz w:val="28"/>
+          <w:szCs w:val="28"/>
+        </w:rPr>
+        <w:drawing>
+          <wp:inline distT="0" distB="0" distL="0" distR="0">
+            <wp:extent cx="5943600" cy="3590925"/>
+            <wp:effectExtent l="0" t="0" r="0" b="9525"/>
+            <wp:docPr id="40" name="Picture 40"/>
+            <wp:cNvGraphicFramePr>
+              <a:graphicFrameLocks xmlns:a="http://schemas.openxmlformats.org/drawingml/2006/main" noChangeAspect="1"/>
+            </wp:cNvGraphicFramePr>
+            <a:graphic xmlns:a="http://schemas.openxmlformats.org/drawingml/2006/main">
+              <a:graphicData uri="http://schemas.openxmlformats.org/drawingml/2006/picture">
+                <pic:pic xmlns:pic="http://schemas.openxmlformats.org/drawingml/2006/picture">
+                  <pic:nvPicPr>
+                    <pic:cNvPr id="0" name="Picture 9"/>
+                    <pic:cNvPicPr>
+                      <a:picLocks noChangeAspect="1" noChangeArrowheads="1"/>
+                    </pic:cNvPicPr>
+                  </pic:nvPicPr>
+                  <pic:blipFill>
+                    <a:blip r:embed="rId44">
+                      <a:extLst>
+                        <a:ext uri="{28A0092B-C50C-407E-A947-70E740481C1C}">
+                          <a14:useLocalDpi xmlns:a14="http://schemas.microsoft.com/office/drawing/2010/main" val="0"/>
+                        </a:ext>
+                      </a:extLst>
+                    </a:blip>
+                    <a:srcRect/>
+                    <a:stretch>
+                      <a:fillRect/>
+                    </a:stretch>
+                  </pic:blipFill>
+                  <pic:spPr bwMode="auto">
+                    <a:xfrm>
+                      <a:off x="0" y="0"/>
+                      <a:ext cx="5943600" cy="3590925"/>
+                    </a:xfrm>
+                    <a:prstGeom prst="rect">
+                      <a:avLst/>
+                    </a:prstGeom>
+                    <a:noFill/>
+                    <a:ln>
+                      <a:noFill/>
+                    </a:ln>
+                  </pic:spPr>
+                </pic:pic>
+              </a:graphicData>
+            </a:graphic>
+          </wp:inline>
+        </w:drawing>
+      </w:r>
+    </w:p>
+    <w:p>
+      <w:pPr>
+        <w:rPr>
+          <w:sz w:val="28"/>
+          <w:szCs w:val="28"/>
+        </w:rPr>
+      </w:pPr>
+    </w:p>
+    <w:p>
+      <w:pPr>
+        <w:rPr>
+          <w:b/>
+          <w:sz w:val="28"/>
+          <w:szCs w:val="28"/>
+        </w:rPr>
+      </w:pPr>
+      <w:r>
+        <w:rPr>
+          <w:b/>
+          <w:sz w:val="28"/>
+          <w:szCs w:val="28"/>
+        </w:rPr>
+        <w:t>QUEUE USING CIRCULAR ARRAY</w:t>
+      </w:r>
+    </w:p>
+    <w:p>
+      <w:pPr>
+        <w:rPr>
+          <w:sz w:val="28"/>
+          <w:szCs w:val="28"/>
+        </w:rPr>
+      </w:pPr>
+      <w:r>
+        <w:rPr>
+          <w:noProof/>
+          <w:sz w:val="28"/>
+          <w:szCs w:val="28"/>
+        </w:rPr>
+        <w:drawing>
+          <wp:inline distT="0" distB="0" distL="0" distR="0">
+            <wp:extent cx="5313847" cy="3019425"/>
+            <wp:effectExtent l="0" t="0" r="1270" b="0"/>
+            <wp:docPr id="41" name="Picture 41"/>
+            <wp:cNvGraphicFramePr>
+              <a:graphicFrameLocks xmlns:a="http://schemas.openxmlformats.org/drawingml/2006/main" noChangeAspect="1"/>
+            </wp:cNvGraphicFramePr>
+            <a:graphic xmlns:a="http://schemas.openxmlformats.org/drawingml/2006/main">
+              <a:graphicData uri="http://schemas.openxmlformats.org/drawingml/2006/picture">
+                <pic:pic xmlns:pic="http://schemas.openxmlformats.org/drawingml/2006/picture">
+                  <pic:nvPicPr>
+                    <pic:cNvPr id="0" name="Picture 10"/>
+                    <pic:cNvPicPr>
+                      <a:picLocks noChangeAspect="1" noChangeArrowheads="1"/>
+                    </pic:cNvPicPr>
+                  </pic:nvPicPr>
+                  <pic:blipFill>
+                    <a:blip r:embed="rId45">
+                      <a:extLst>
+                        <a:ext uri="{28A0092B-C50C-407E-A947-70E740481C1C}">
+                          <a14:useLocalDpi xmlns:a14="http://schemas.microsoft.com/office/drawing/2010/main" val="0"/>
+                        </a:ext>
+                      </a:extLst>
+                    </a:blip>
+                    <a:srcRect/>
+                    <a:stretch>
+                      <a:fillRect/>
+                    </a:stretch>
+                  </pic:blipFill>
+                  <pic:spPr bwMode="auto">
+                    <a:xfrm>
+                      <a:off x="0" y="0"/>
+                      <a:ext cx="5322537" cy="3024363"/>
+                    </a:xfrm>
+                    <a:prstGeom prst="rect">
+                      <a:avLst/>
+                    </a:prstGeom>
+                    <a:noFill/>
+                    <a:ln>
+                      <a:noFill/>
+                    </a:ln>
+                  </pic:spPr>
+                </pic:pic>
+              </a:graphicData>
+            </a:graphic>
+          </wp:inline>
+        </w:drawing>
+      </w:r>
+    </w:p>
+    <w:p>
+      <w:pPr>
+        <w:rPr>
+          <w:sz w:val="28"/>
+          <w:szCs w:val="28"/>
+        </w:rPr>
+      </w:pPr>
+      <w:r>
+        <w:rPr>
+          <w:noProof/>
+          <w:sz w:val="28"/>
+          <w:szCs w:val="28"/>
+        </w:rPr>
+        <w:lastRenderedPageBreak/>
+        <w:drawing>
+          <wp:inline distT="0" distB="0" distL="0" distR="0">
+            <wp:extent cx="3771900" cy="1329837"/>
+            <wp:effectExtent l="0" t="0" r="0" b="3810"/>
+            <wp:docPr id="42" name="Picture 42"/>
+            <wp:cNvGraphicFramePr>
+              <a:graphicFrameLocks xmlns:a="http://schemas.openxmlformats.org/drawingml/2006/main" noChangeAspect="1"/>
+            </wp:cNvGraphicFramePr>
+            <a:graphic xmlns:a="http://schemas.openxmlformats.org/drawingml/2006/main">
+              <a:graphicData uri="http://schemas.openxmlformats.org/drawingml/2006/picture">
+                <pic:pic xmlns:pic="http://schemas.openxmlformats.org/drawingml/2006/picture">
+                  <pic:nvPicPr>
+                    <pic:cNvPr id="0" name="Picture 11"/>
+                    <pic:cNvPicPr>
+                      <a:picLocks noChangeAspect="1" noChangeArrowheads="1"/>
+                    </pic:cNvPicPr>
+                  </pic:nvPicPr>
+                  <pic:blipFill>
+                    <a:blip r:embed="rId46">
+                      <a:extLst>
+                        <a:ext uri="{28A0092B-C50C-407E-A947-70E740481C1C}">
+                          <a14:useLocalDpi xmlns:a14="http://schemas.microsoft.com/office/drawing/2010/main" val="0"/>
+                        </a:ext>
+                      </a:extLst>
+                    </a:blip>
+                    <a:srcRect/>
+                    <a:stretch>
+                      <a:fillRect/>
+                    </a:stretch>
+                  </pic:blipFill>
+                  <pic:spPr bwMode="auto">
+                    <a:xfrm>
+                      <a:off x="0" y="0"/>
+                      <a:ext cx="3809435" cy="1343070"/>
+                    </a:xfrm>
+                    <a:prstGeom prst="rect">
+                      <a:avLst/>
+                    </a:prstGeom>
+                    <a:noFill/>
+                    <a:ln>
+                      <a:noFill/>
+                    </a:ln>
+                  </pic:spPr>
+                </pic:pic>
+              </a:graphicData>
+            </a:graphic>
+          </wp:inline>
+        </w:drawing>
+      </w:r>
+    </w:p>
+    <w:p>
+      <w:pPr>
+        <w:rPr>
+          <w:sz w:val="28"/>
+          <w:szCs w:val="28"/>
+        </w:rPr>
+      </w:pPr>
+      <w:r>
+        <w:rPr>
+          <w:noProof/>
+          <w:sz w:val="28"/>
+          <w:szCs w:val="28"/>
+        </w:rPr>
+        <w:drawing>
+          <wp:inline distT="0" distB="0" distL="0" distR="0">
+            <wp:extent cx="5362575" cy="3890664"/>
+            <wp:effectExtent l="0" t="0" r="0" b="0"/>
+            <wp:docPr id="43" name="Picture 43"/>
+            <wp:cNvGraphicFramePr>
+              <a:graphicFrameLocks xmlns:a="http://schemas.openxmlformats.org/drawingml/2006/main" noChangeAspect="1"/>
+            </wp:cNvGraphicFramePr>
+            <a:graphic xmlns:a="http://schemas.openxmlformats.org/drawingml/2006/main">
+              <a:graphicData uri="http://schemas.openxmlformats.org/drawingml/2006/picture">
+                <pic:pic xmlns:pic="http://schemas.openxmlformats.org/drawingml/2006/picture">
+                  <pic:nvPicPr>
+                    <pic:cNvPr id="0" name="Picture 12"/>
+                    <pic:cNvPicPr>
+                      <a:picLocks noChangeAspect="1" noChangeArrowheads="1"/>
+                    </pic:cNvPicPr>
+                  </pic:nvPicPr>
+                  <pic:blipFill>
+                    <a:blip r:embed="rId47">
+                      <a:extLst>
+                        <a:ext uri="{28A0092B-C50C-407E-A947-70E740481C1C}">
+                          <a14:useLocalDpi xmlns:a14="http://schemas.microsoft.com/office/drawing/2010/main" val="0"/>
+                        </a:ext>
+                      </a:extLst>
+                    </a:blip>
+                    <a:srcRect/>
+                    <a:stretch>
+                      <a:fillRect/>
+                    </a:stretch>
+                  </pic:blipFill>
+                  <pic:spPr bwMode="auto">
+                    <a:xfrm>
+                      <a:off x="0" y="0"/>
+                      <a:ext cx="5367904" cy="3894530"/>
+                    </a:xfrm>
+                    <a:prstGeom prst="rect">
+                      <a:avLst/>
+                    </a:prstGeom>
+                    <a:noFill/>
+                    <a:ln>
+                      <a:noFill/>
+                    </a:ln>
+                  </pic:spPr>
+                </pic:pic>
+              </a:graphicData>
+            </a:graphic>
+          </wp:inline>
+        </w:drawing>
+      </w:r>
+    </w:p>
+    <w:p>
+      <w:pPr>
+        <w:rPr>
+          <w:sz w:val="28"/>
+          <w:szCs w:val="28"/>
+        </w:rPr>
+      </w:pPr>
+      <w:r>
+        <w:rPr>
+          <w:noProof/>
+          <w:sz w:val="28"/>
+          <w:szCs w:val="28"/>
+        </w:rPr>
+        <w:lastRenderedPageBreak/>
+        <w:drawing>
+          <wp:inline distT="0" distB="0" distL="0" distR="0">
+            <wp:extent cx="5943600" cy="4229100"/>
+            <wp:effectExtent l="0" t="0" r="3175" b="0"/>
+            <wp:docPr id="44" name="Picture 44"/>
+            <wp:cNvGraphicFramePr>
+              <a:graphicFrameLocks xmlns:a="http://schemas.openxmlformats.org/drawingml/2006/main" noChangeAspect="1"/>
+            </wp:cNvGraphicFramePr>
+            <a:graphic xmlns:a="http://schemas.openxmlformats.org/drawingml/2006/main">
+              <a:graphicData uri="http://schemas.openxmlformats.org/drawingml/2006/picture">
+                <pic:pic xmlns:pic="http://schemas.openxmlformats.org/drawingml/2006/picture">
+                  <pic:nvPicPr>
+                    <pic:cNvPr id="0" name="Picture 13"/>
+                    <pic:cNvPicPr>
+                      <a:picLocks noChangeAspect="1" noChangeArrowheads="1"/>
+                    </pic:cNvPicPr>
+                  </pic:nvPicPr>
+                  <pic:blipFill>
+                    <a:blip r:embed="rId48">
+                      <a:extLst>
+                        <a:ext uri="{28A0092B-C50C-407E-A947-70E740481C1C}">
+                          <a14:useLocalDpi xmlns:a14="http://schemas.microsoft.com/office/drawing/2010/main" val="0"/>
+                        </a:ext>
+                      </a:extLst>
+                    </a:blip>
+                    <a:srcRect/>
+                    <a:stretch>
+                      <a:fillRect/>
+                    </a:stretch>
+                  </pic:blipFill>
+                  <pic:spPr bwMode="auto">
+                    <a:xfrm>
+                      <a:off x="0" y="0"/>
+                      <a:ext cx="5943600" cy="4229100"/>
+                    </a:xfrm>
+                    <a:prstGeom prst="rect">
+                      <a:avLst/>
+                    </a:prstGeom>
+                    <a:noFill/>
+                    <a:ln>
+                      <a:noFill/>
+                    </a:ln>
+                  </pic:spPr>
+                </pic:pic>
+              </a:graphicData>
+            </a:graphic>
+          </wp:inline>
+        </w:drawing>
+      </w:r>
+    </w:p>
+    <w:p>
+      <w:pPr>
+        <w:rPr>
+          <w:sz w:val="28"/>
+          <w:szCs w:val="28"/>
+        </w:rPr>
+      </w:pPr>
+      <w:r>
+        <w:rPr>
+          <w:noProof/>
+          <w:sz w:val="28"/>
+          <w:szCs w:val="28"/>
+        </w:rPr>
+        <w:drawing>
+          <wp:inline distT="0" distB="0" distL="0" distR="0">
+            <wp:extent cx="3190875" cy="3400425"/>
+            <wp:effectExtent l="0" t="0" r="9525" b="9525"/>
+            <wp:docPr id="45" name="Picture 45"/>
+            <wp:cNvGraphicFramePr>
+              <a:graphicFrameLocks xmlns:a="http://schemas.openxmlformats.org/drawingml/2006/main" noChangeAspect="1"/>
+            </wp:cNvGraphicFramePr>
+            <a:graphic xmlns:a="http://schemas.openxmlformats.org/drawingml/2006/main">
+              <a:graphicData uri="http://schemas.openxmlformats.org/drawingml/2006/picture">
+                <pic:pic xmlns:pic="http://schemas.openxmlformats.org/drawingml/2006/picture">
+                  <pic:nvPicPr>
+                    <pic:cNvPr id="0" name="Picture 14"/>
+                    <pic:cNvPicPr>
+                      <a:picLocks noChangeAspect="1" noChangeArrowheads="1"/>
+                    </pic:cNvPicPr>
+                  </pic:nvPicPr>
+                  <pic:blipFill>
+                    <a:blip r:embed="rId49">
+                      <a:extLst>
+                        <a:ext uri="{28A0092B-C50C-407E-A947-70E740481C1C}">
+                          <a14:useLocalDpi xmlns:a14="http://schemas.microsoft.com/office/drawing/2010/main" val="0"/>
+                        </a:ext>
+                      </a:extLst>
+                    </a:blip>
+                    <a:srcRect/>
+                    <a:stretch>
+                      <a:fillRect/>
+                    </a:stretch>
+                  </pic:blipFill>
+                  <pic:spPr bwMode="auto">
+                    <a:xfrm>
+                      <a:off x="0" y="0"/>
+                      <a:ext cx="3190875" cy="3400425"/>
+                    </a:xfrm>
+                    <a:prstGeom prst="rect">
+                      <a:avLst/>
+                    </a:prstGeom>
+                    <a:noFill/>
+                    <a:ln>
+                      <a:noFill/>
+                    </a:ln>
+                  </pic:spPr>
+                </pic:pic>
+              </a:graphicData>
+            </a:graphic>
+          </wp:inline>
+        </w:drawing>
+      </w:r>
+    </w:p>
+    <w:p>
+      <w:pPr>
+        <w:rPr>
+          <w:sz w:val="28"/>
+          <w:szCs w:val="28"/>
+        </w:rPr>
+      </w:pPr>
+      <w:r>
+        <w:rPr>
+          <w:noProof/>
+          <w:sz w:val="28"/>
+          <w:szCs w:val="28"/>
+        </w:rPr>
+        <w:lastRenderedPageBreak/>
+        <w:drawing>
+          <wp:inline distT="0" distB="0" distL="0" distR="0">
+            <wp:extent cx="5943600" cy="3286125"/>
+            <wp:effectExtent l="0" t="0" r="0" b="9525"/>
+            <wp:docPr id="46" name="Picture 46"/>
+            <wp:cNvGraphicFramePr>
+              <a:graphicFrameLocks xmlns:a="http://schemas.openxmlformats.org/drawingml/2006/main" noChangeAspect="1"/>
+            </wp:cNvGraphicFramePr>
+            <a:graphic xmlns:a="http://schemas.openxmlformats.org/drawingml/2006/main">
+              <a:graphicData uri="http://schemas.openxmlformats.org/drawingml/2006/picture">
+                <pic:pic xmlns:pic="http://schemas.openxmlformats.org/drawingml/2006/picture">
+                  <pic:nvPicPr>
+                    <pic:cNvPr id="0" name="Picture 15"/>
+                    <pic:cNvPicPr>
+                      <a:picLocks noChangeAspect="1" noChangeArrowheads="1"/>
+                    </pic:cNvPicPr>
+                  </pic:nvPicPr>
+                  <pic:blipFill>
+                    <a:blip r:embed="rId50">
+                      <a:extLst>
+                        <a:ext uri="{28A0092B-C50C-407E-A947-70E740481C1C}">
+                          <a14:useLocalDpi xmlns:a14="http://schemas.microsoft.com/office/drawing/2010/main" val="0"/>
+                        </a:ext>
+                      </a:extLst>
+                    </a:blip>
+                    <a:srcRect/>
+                    <a:stretch>
+                      <a:fillRect/>
+                    </a:stretch>
+                  </pic:blipFill>
+                  <pic:spPr bwMode="auto">
+                    <a:xfrm>
+                      <a:off x="0" y="0"/>
+                      <a:ext cx="5943600" cy="3286125"/>
+                    </a:xfrm>
+                    <a:prstGeom prst="rect">
+                      <a:avLst/>
+                    </a:prstGeom>
+                    <a:noFill/>
+                    <a:ln>
+                      <a:noFill/>
+                    </a:ln>
+                  </pic:spPr>
+                </pic:pic>
+              </a:graphicData>
+            </a:graphic>
+          </wp:inline>
+        </w:drawing>
+      </w:r>
       <w:bookmarkStart w:id="0" w:name="_GoBack"/>
       <w:bookmarkEnd w:id="0"/>
     </w:p>
@@ -7171,6 +8215,119 @@
     </w:lvl>
   </w:abstractNum>
   <w:abstractNum w:abstractNumId="5" w15:restartNumberingAfterBreak="0">
+    <w:nsid w:val="20727280"/>
+    <w:multiLevelType w:val="hybridMultilevel"/>
+    <w:tmpl w:val="CF2AFBEC"/>
+    <w:lvl w:ilvl="0" w:tplc="04090001">
+      <w:start w:val="1"/>
+      <w:numFmt w:val="bullet"/>
+      <w:lvlText w:val=""/>
+      <w:lvlJc w:val="left"/>
+      <w:pPr>
+        <w:ind w:left="720" w:hanging="360"/>
+      </w:pPr>
+      <w:rPr>
+        <w:rFonts w:ascii="Symbol" w:hAnsi="Symbol" w:hint="default"/>
+      </w:rPr>
+    </w:lvl>
+    <w:lvl w:ilvl="1" w:tplc="04090003" w:tentative="1">
+      <w:start w:val="1"/>
+      <w:numFmt w:val="bullet"/>
+      <w:lvlText w:val="o"/>
+      <w:lvlJc w:val="left"/>
+      <w:pPr>
+        <w:ind w:left="1440" w:hanging="360"/>
+      </w:pPr>
+      <w:rPr>
+        <w:rFonts w:ascii="Courier New" w:hAnsi="Courier New" w:cs="Courier New" w:hint="default"/>
+      </w:rPr>
+    </w:lvl>
+    <w:lvl w:ilvl="2" w:tplc="04090005" w:tentative="1">
+      <w:start w:val="1"/>
+      <w:numFmt w:val="bullet"/>
+      <w:lvlText w:val=""/>
+      <w:lvlJc w:val="left"/>
+      <w:pPr>
+        <w:ind w:left="2160" w:hanging="360"/>
+      </w:pPr>
+      <w:rPr>
+        <w:rFonts w:ascii="Wingdings" w:hAnsi="Wingdings" w:hint="default"/>
+      </w:rPr>
+    </w:lvl>
+    <w:lvl w:ilvl="3" w:tplc="04090001" w:tentative="1">
+      <w:start w:val="1"/>
+      <w:numFmt w:val="bullet"/>
+      <w:lvlText w:val=""/>
+      <w:lvlJc w:val="left"/>
+      <w:pPr>
+        <w:ind w:left="2880" w:hanging="360"/>
+      </w:pPr>
+      <w:rPr>
+        <w:rFonts w:ascii="Symbol" w:hAnsi="Symbol" w:hint="default"/>
+      </w:rPr>
+    </w:lvl>
+    <w:lvl w:ilvl="4" w:tplc="04090003" w:tentative="1">
+      <w:start w:val="1"/>
+      <w:numFmt w:val="bullet"/>
+      <w:lvlText w:val="o"/>
+      <w:lvlJc w:val="left"/>
+      <w:pPr>
+        <w:ind w:left="3600" w:hanging="360"/>
+      </w:pPr>
+      <w:rPr>
+        <w:rFonts w:ascii="Courier New" w:hAnsi="Courier New" w:cs="Courier New" w:hint="default"/>
+      </w:rPr>
+    </w:lvl>
+    <w:lvl w:ilvl="5" w:tplc="04090005" w:tentative="1">
+      <w:start w:val="1"/>
+      <w:numFmt w:val="bullet"/>
+      <w:lvlText w:val=""/>
+      <w:lvlJc w:val="left"/>
+      <w:pPr>
+        <w:ind w:left="4320" w:hanging="360"/>
+      </w:pPr>
+      <w:rPr>
+        <w:rFonts w:ascii="Wingdings" w:hAnsi="Wingdings" w:hint="default"/>
+      </w:rPr>
+    </w:lvl>
+    <w:lvl w:ilvl="6" w:tplc="04090001" w:tentative="1">
+      <w:start w:val="1"/>
+      <w:numFmt w:val="bullet"/>
+      <w:lvlText w:val=""/>
+      <w:lvlJc w:val="left"/>
+      <w:pPr>
+        <w:ind w:left="5040" w:hanging="360"/>
+      </w:pPr>
+      <w:rPr>
+        <w:rFonts w:ascii="Symbol" w:hAnsi="Symbol" w:hint="default"/>
+      </w:rPr>
+    </w:lvl>
+    <w:lvl w:ilvl="7" w:tplc="04090003" w:tentative="1">
+      <w:start w:val="1"/>
+      <w:numFmt w:val="bullet"/>
+      <w:lvlText w:val="o"/>
+      <w:lvlJc w:val="left"/>
+      <w:pPr>
+        <w:ind w:left="5760" w:hanging="360"/>
+      </w:pPr>
+      <w:rPr>
+        <w:rFonts w:ascii="Courier New" w:hAnsi="Courier New" w:cs="Courier New" w:hint="default"/>
+      </w:rPr>
+    </w:lvl>
+    <w:lvl w:ilvl="8" w:tplc="04090005" w:tentative="1">
+      <w:start w:val="1"/>
+      <w:numFmt w:val="bullet"/>
+      <w:lvlText w:val=""/>
+      <w:lvlJc w:val="left"/>
+      <w:pPr>
+        <w:ind w:left="6480" w:hanging="360"/>
+      </w:pPr>
+      <w:rPr>
+        <w:rFonts w:ascii="Wingdings" w:hAnsi="Wingdings" w:hint="default"/>
+      </w:rPr>
+    </w:lvl>
+  </w:abstractNum>
+  <w:abstractNum w:abstractNumId="6" w15:restartNumberingAfterBreak="0">
     <w:nsid w:val="23385687"/>
     <w:multiLevelType w:val="hybridMultilevel"/>
     <w:tmpl w:val="EC1A5460"/>
@@ -7283,7 +8440,7 @@
       </w:rPr>
     </w:lvl>
   </w:abstractNum>
-  <w:abstractNum w:abstractNumId="6" w15:restartNumberingAfterBreak="0">
+  <w:abstractNum w:abstractNumId="7" w15:restartNumberingAfterBreak="0">
     <w:nsid w:val="2B837824"/>
     <w:multiLevelType w:val="hybridMultilevel"/>
     <w:tmpl w:val="833298C4"/>
@@ -7396,7 +8553,7 @@
       </w:rPr>
     </w:lvl>
   </w:abstractNum>
-  <w:abstractNum w:abstractNumId="7" w15:restartNumberingAfterBreak="0">
+  <w:abstractNum w:abstractNumId="8" w15:restartNumberingAfterBreak="0">
     <w:nsid w:val="2FFA5133"/>
     <w:multiLevelType w:val="hybridMultilevel"/>
     <w:tmpl w:val="9452955C"/>
@@ -7509,7 +8666,7 @@
       </w:rPr>
     </w:lvl>
   </w:abstractNum>
-  <w:abstractNum w:abstractNumId="8" w15:restartNumberingAfterBreak="0">
+  <w:abstractNum w:abstractNumId="9" w15:restartNumberingAfterBreak="0">
     <w:nsid w:val="3DF4099A"/>
     <w:multiLevelType w:val="hybridMultilevel"/>
     <w:tmpl w:val="C744F132"/>
@@ -7622,7 +8779,7 @@
       </w:rPr>
     </w:lvl>
   </w:abstractNum>
-  <w:abstractNum w:abstractNumId="9" w15:restartNumberingAfterBreak="0">
+  <w:abstractNum w:abstractNumId="10" w15:restartNumberingAfterBreak="0">
     <w:nsid w:val="437B1016"/>
     <w:multiLevelType w:val="hybridMultilevel"/>
     <w:tmpl w:val="F272AA70"/>
@@ -7735,7 +8892,7 @@
       </w:rPr>
     </w:lvl>
   </w:abstractNum>
-  <w:abstractNum w:abstractNumId="10" w15:restartNumberingAfterBreak="0">
+  <w:abstractNum w:abstractNumId="11" w15:restartNumberingAfterBreak="0">
     <w:nsid w:val="48954181"/>
     <w:multiLevelType w:val="hybridMultilevel"/>
     <w:tmpl w:val="71F6748C"/>
@@ -7848,7 +9005,7 @@
       </w:rPr>
     </w:lvl>
   </w:abstractNum>
-  <w:abstractNum w:abstractNumId="11" w15:restartNumberingAfterBreak="0">
+  <w:abstractNum w:abstractNumId="12" w15:restartNumberingAfterBreak="0">
     <w:nsid w:val="65F95EB3"/>
     <w:multiLevelType w:val="hybridMultilevel"/>
     <w:tmpl w:val="6EB474E8"/>
@@ -7961,7 +9118,7 @@
       </w:rPr>
     </w:lvl>
   </w:abstractNum>
-  <w:abstractNum w:abstractNumId="12" w15:restartNumberingAfterBreak="0">
+  <w:abstractNum w:abstractNumId="13" w15:restartNumberingAfterBreak="0">
     <w:nsid w:val="6D1D4911"/>
     <w:multiLevelType w:val="hybridMultilevel"/>
     <w:tmpl w:val="C4E6484E"/>
@@ -8075,10 +9232,10 @@
     </w:lvl>
   </w:abstractNum>
   <w:num w:numId="1">
-    <w:abstractNumId w:val="11"/>
+    <w:abstractNumId w:val="12"/>
   </w:num>
   <w:num w:numId="2">
-    <w:abstractNumId w:val="10"/>
+    <w:abstractNumId w:val="11"/>
   </w:num>
   <w:num w:numId="3">
     <w:abstractNumId w:val="1"/>
@@ -8090,10 +9247,10 @@
     <w:abstractNumId w:val="3"/>
   </w:num>
   <w:num w:numId="6">
-    <w:abstractNumId w:val="12"/>
+    <w:abstractNumId w:val="13"/>
   </w:num>
   <w:num w:numId="7">
-    <w:abstractNumId w:val="8"/>
+    <w:abstractNumId w:val="9"/>
   </w:num>
   <w:num w:numId="8">
     <w:abstractNumId w:val="2"/>
@@ -8102,16 +9259,19 @@
     <w:abstractNumId w:val="4"/>
   </w:num>
   <w:num w:numId="10">
+    <w:abstractNumId w:val="8"/>
+  </w:num>
+  <w:num w:numId="11">
     <w:abstractNumId w:val="7"/>
   </w:num>
-  <w:num w:numId="11">
+  <w:num w:numId="12">
     <w:abstractNumId w:val="6"/>
   </w:num>
-  <w:num w:numId="12">
+  <w:num w:numId="13">
+    <w:abstractNumId w:val="10"/>
+  </w:num>
+  <w:num w:numId="14">
     <w:abstractNumId w:val="5"/>
-  </w:num>
-  <w:num w:numId="13">
-    <w:abstractNumId w:val="9"/>
   </w:num>
 </w:numbering>
 </file>

</xml_diff>

<commit_message>
Added CircularQueues and Priority Queues
</commit_message>
<xml_diff>
--- a/DataStructures.docx
+++ b/DataStructures.docx
@@ -7634,8 +7634,675 @@
           </wp:inline>
         </w:drawing>
       </w:r>
+    </w:p>
+    <w:p>
+      <w:pPr>
+        <w:rPr>
+          <w:b/>
+          <w:sz w:val="28"/>
+          <w:szCs w:val="28"/>
+        </w:rPr>
+      </w:pPr>
       <w:bookmarkStart w:id="0" w:name="_GoBack"/>
       <w:bookmarkEnd w:id="0"/>
+      <w:r>
+        <w:rPr>
+          <w:b/>
+          <w:sz w:val="28"/>
+          <w:szCs w:val="28"/>
+        </w:rPr>
+        <w:t>PRIORITY QUEUE</w:t>
+      </w:r>
+    </w:p>
+    <w:p>
+      <w:pPr>
+        <w:pStyle w:val="ListParagraph"/>
+        <w:numPr>
+          <w:ilvl w:val="0"/>
+          <w:numId w:val="15"/>
+        </w:numPr>
+        <w:rPr>
+          <w:sz w:val="28"/>
+          <w:szCs w:val="28"/>
+        </w:rPr>
+      </w:pPr>
+      <w:r>
+        <w:rPr>
+          <w:sz w:val="28"/>
+          <w:szCs w:val="28"/>
+        </w:rPr>
+        <w:t xml:space="preserve">Priority Queue is a specialization of the Queue, </w:t>
+      </w:r>
+      <w:r>
+        <w:rPr>
+          <w:sz w:val="28"/>
+          <w:szCs w:val="28"/>
+        </w:rPr>
+        <w:t>where the item is stored</w:t>
+      </w:r>
+      <w:r>
+        <w:rPr>
+          <w:sz w:val="28"/>
+          <w:szCs w:val="28"/>
+        </w:rPr>
+        <w:t xml:space="preserve"> in priority order.</w:t>
+      </w:r>
+    </w:p>
+    <w:p>
+      <w:pPr>
+        <w:pStyle w:val="ListParagraph"/>
+        <w:numPr>
+          <w:ilvl w:val="0"/>
+          <w:numId w:val="15"/>
+        </w:numPr>
+        <w:rPr>
+          <w:sz w:val="28"/>
+          <w:szCs w:val="28"/>
+        </w:rPr>
+      </w:pPr>
+      <w:r>
+        <w:rPr>
+          <w:sz w:val="28"/>
+          <w:szCs w:val="28"/>
+        </w:rPr>
+        <w:t>Priority Queues differ from normal Queues in that they are not First In, First Out.</w:t>
+      </w:r>
+    </w:p>
+    <w:p>
+      <w:pPr>
+        <w:pStyle w:val="ListParagraph"/>
+        <w:numPr>
+          <w:ilvl w:val="0"/>
+          <w:numId w:val="15"/>
+        </w:numPr>
+        <w:rPr>
+          <w:sz w:val="28"/>
+          <w:szCs w:val="28"/>
+        </w:rPr>
+      </w:pPr>
+      <w:r>
+        <w:rPr>
+          <w:sz w:val="28"/>
+          <w:szCs w:val="28"/>
+        </w:rPr>
+        <w:t xml:space="preserve">They return the highest priority items first, regardless of the order in which they were </w:t>
+      </w:r>
+      <w:r>
+        <w:rPr>
+          <w:b/>
+          <w:sz w:val="28"/>
+          <w:szCs w:val="28"/>
+        </w:rPr>
+        <w:t>added</w:t>
+      </w:r>
+      <w:r>
+        <w:rPr>
+          <w:sz w:val="28"/>
+          <w:szCs w:val="28"/>
+        </w:rPr>
+        <w:t xml:space="preserve"> to the Queue.</w:t>
+      </w:r>
+    </w:p>
+    <w:p>
+      <w:pPr>
+        <w:pStyle w:val="ListParagraph"/>
+        <w:numPr>
+          <w:ilvl w:val="0"/>
+          <w:numId w:val="15"/>
+        </w:numPr>
+        <w:rPr>
+          <w:sz w:val="28"/>
+          <w:szCs w:val="28"/>
+        </w:rPr>
+      </w:pPr>
+      <w:r>
+        <w:rPr>
+          <w:sz w:val="28"/>
+          <w:szCs w:val="28"/>
+        </w:rPr>
+        <w:t>The first item is the one with the highest priority.</w:t>
+      </w:r>
+    </w:p>
+    <w:p>
+      <w:pPr>
+        <w:rPr>
+          <w:sz w:val="28"/>
+          <w:szCs w:val="28"/>
+        </w:rPr>
+      </w:pPr>
+      <w:r>
+        <w:rPr>
+          <w:sz w:val="28"/>
+          <w:szCs w:val="28"/>
+        </w:rPr>
+        <w:t>Example</w:t>
+      </w:r>
+    </w:p>
+    <w:p>
+      <w:pPr>
+        <w:pStyle w:val="ListParagraph"/>
+        <w:numPr>
+          <w:ilvl w:val="0"/>
+          <w:numId w:val="15"/>
+        </w:numPr>
+        <w:rPr>
+          <w:sz w:val="28"/>
+          <w:szCs w:val="28"/>
+        </w:rPr>
+      </w:pPr>
+      <w:r>
+        <w:rPr>
+          <w:sz w:val="28"/>
+          <w:szCs w:val="28"/>
+        </w:rPr>
+        <w:t xml:space="preserve">A police station call center. </w:t>
+      </w:r>
+    </w:p>
+    <w:p>
+      <w:pPr>
+        <w:pStyle w:val="ListParagraph"/>
+        <w:numPr>
+          <w:ilvl w:val="0"/>
+          <w:numId w:val="15"/>
+        </w:numPr>
+        <w:rPr>
+          <w:sz w:val="28"/>
+          <w:szCs w:val="28"/>
+        </w:rPr>
+      </w:pPr>
+      <w:r>
+        <w:rPr>
+          <w:sz w:val="28"/>
+          <w:szCs w:val="28"/>
+        </w:rPr>
+        <w:t>People call the police for all sorts of reasons, and each reason has a specific priority.</w:t>
+      </w:r>
+    </w:p>
+    <w:p>
+      <w:pPr>
+        <w:pStyle w:val="ListParagraph"/>
+        <w:numPr>
+          <w:ilvl w:val="0"/>
+          <w:numId w:val="15"/>
+        </w:numPr>
+        <w:rPr>
+          <w:sz w:val="28"/>
+          <w:szCs w:val="28"/>
+        </w:rPr>
+      </w:pPr>
+      <w:r>
+        <w:rPr>
+          <w:sz w:val="28"/>
+          <w:szCs w:val="28"/>
+        </w:rPr>
+        <w:t xml:space="preserve">Life and death issues are a higher priority than complaints about noisy neighbors. </w:t>
+      </w:r>
+    </w:p>
+    <w:p>
+      <w:pPr>
+        <w:pStyle w:val="ListParagraph"/>
+        <w:numPr>
+          <w:ilvl w:val="0"/>
+          <w:numId w:val="15"/>
+        </w:numPr>
+        <w:rPr>
+          <w:sz w:val="28"/>
+          <w:szCs w:val="28"/>
+        </w:rPr>
+      </w:pPr>
+      <w:r>
+        <w:rPr>
+          <w:sz w:val="28"/>
+          <w:szCs w:val="28"/>
+        </w:rPr>
+        <w:t>Officer starts his shift, he has nothing in his Queue.</w:t>
+      </w:r>
+    </w:p>
+    <w:p>
+      <w:pPr>
+        <w:pStyle w:val="ListParagraph"/>
+        <w:numPr>
+          <w:ilvl w:val="0"/>
+          <w:numId w:val="15"/>
+        </w:numPr>
+        <w:rPr>
+          <w:sz w:val="28"/>
+          <w:szCs w:val="28"/>
+        </w:rPr>
+      </w:pPr>
+      <w:r>
+        <w:rPr>
+          <w:sz w:val="28"/>
+          <w:szCs w:val="28"/>
+        </w:rPr>
+        <w:t>A call comes in with a noise complaint. Since it's the first call of the day, it's immediately the highest priority item in the officer's Queue.</w:t>
+      </w:r>
+    </w:p>
+    <w:p>
+      <w:pPr>
+        <w:pStyle w:val="ListParagraph"/>
+        <w:numPr>
+          <w:ilvl w:val="0"/>
+          <w:numId w:val="15"/>
+        </w:numPr>
+        <w:rPr>
+          <w:sz w:val="28"/>
+          <w:szCs w:val="28"/>
+        </w:rPr>
+      </w:pPr>
+      <w:r>
+        <w:rPr>
+          <w:sz w:val="28"/>
+          <w:szCs w:val="28"/>
+        </w:rPr>
+        <w:lastRenderedPageBreak/>
+        <w:t>Then an auto accident, and this now becomes his focus and the noise complaint falls further in the Stack.</w:t>
+      </w:r>
+    </w:p>
+    <w:p>
+      <w:pPr>
+        <w:pStyle w:val="ListParagraph"/>
+        <w:numPr>
+          <w:ilvl w:val="0"/>
+          <w:numId w:val="15"/>
+        </w:numPr>
+        <w:rPr>
+          <w:sz w:val="28"/>
+          <w:szCs w:val="28"/>
+        </w:rPr>
+      </w:pPr>
+      <w:r>
+        <w:rPr>
+          <w:sz w:val="28"/>
+          <w:szCs w:val="28"/>
+        </w:rPr>
+        <w:t>A call comes in from a store that has experienced a theft. This is more important than a noise complaint, but not as important as the auto accident.</w:t>
+      </w:r>
+    </w:p>
+    <w:p>
+      <w:pPr>
+        <w:pStyle w:val="ListParagraph"/>
+        <w:numPr>
+          <w:ilvl w:val="0"/>
+          <w:numId w:val="15"/>
+        </w:numPr>
+        <w:rPr>
+          <w:sz w:val="28"/>
+          <w:szCs w:val="28"/>
+        </w:rPr>
+      </w:pPr>
+      <w:r>
+        <w:rPr>
+          <w:sz w:val="28"/>
+          <w:szCs w:val="28"/>
+        </w:rPr>
+        <w:t>Finally, another noise complaint comes in, and being of equal priority to the existing noise complaint, it's added to the Queue at the same location.</w:t>
+      </w:r>
+    </w:p>
+    <w:p>
+      <w:pPr>
+        <w:pStyle w:val="ListParagraph"/>
+        <w:numPr>
+          <w:ilvl w:val="0"/>
+          <w:numId w:val="15"/>
+        </w:numPr>
+        <w:rPr>
+          <w:sz w:val="28"/>
+          <w:szCs w:val="28"/>
+        </w:rPr>
+      </w:pPr>
+      <w:r>
+        <w:rPr>
+          <w:sz w:val="28"/>
+          <w:szCs w:val="28"/>
+        </w:rPr>
+        <w:t>So, you can see how a Priority Queue ensures that eventually every issue will be addressed, but the issues will be addressed in priority order.</w:t>
+      </w:r>
+    </w:p>
+    <w:p>
+      <w:pPr>
+        <w:rPr>
+          <w:sz w:val="28"/>
+          <w:szCs w:val="28"/>
+        </w:rPr>
+      </w:pPr>
+      <w:r>
+        <w:rPr>
+          <w:sz w:val="28"/>
+          <w:szCs w:val="28"/>
+        </w:rPr>
+        <w:t>Code Algorithm</w:t>
+      </w:r>
+    </w:p>
+    <w:p>
+      <w:pPr>
+        <w:pStyle w:val="ListParagraph"/>
+        <w:numPr>
+          <w:ilvl w:val="0"/>
+          <w:numId w:val="16"/>
+        </w:numPr>
+        <w:rPr>
+          <w:sz w:val="28"/>
+          <w:szCs w:val="28"/>
+        </w:rPr>
+      </w:pPr>
+      <w:r>
+        <w:rPr>
+          <w:sz w:val="28"/>
+          <w:szCs w:val="28"/>
+        </w:rPr>
+        <w:t xml:space="preserve">Add an item to the queue in </w:t>
+      </w:r>
+      <w:r>
+        <w:rPr>
+          <w:sz w:val="28"/>
+          <w:szCs w:val="28"/>
+        </w:rPr>
+        <w:t>priority</w:t>
+      </w:r>
+      <w:r>
+        <w:rPr>
+          <w:sz w:val="28"/>
+          <w:szCs w:val="28"/>
+        </w:rPr>
+        <w:t xml:space="preserve"> order</w:t>
+      </w:r>
+    </w:p>
+    <w:p>
+      <w:pPr>
+        <w:pStyle w:val="ListParagraph"/>
+        <w:numPr>
+          <w:ilvl w:val="0"/>
+          <w:numId w:val="16"/>
+        </w:numPr>
+        <w:rPr>
+          <w:sz w:val="28"/>
+          <w:szCs w:val="28"/>
+        </w:rPr>
+      </w:pPr>
+      <w:r>
+        <w:rPr>
+          <w:sz w:val="28"/>
+          <w:szCs w:val="28"/>
+        </w:rPr>
+        <w:t>I</w:t>
+      </w:r>
+      <w:r>
+        <w:rPr>
+          <w:sz w:val="28"/>
+          <w:szCs w:val="28"/>
+        </w:rPr>
+        <w:t>f the list is empty then , just add it</w:t>
+      </w:r>
+    </w:p>
+    <w:p>
+      <w:pPr>
+        <w:pStyle w:val="ListParagraph"/>
+        <w:numPr>
+          <w:ilvl w:val="0"/>
+          <w:numId w:val="16"/>
+        </w:numPr>
+        <w:rPr>
+          <w:sz w:val="28"/>
+          <w:szCs w:val="28"/>
+        </w:rPr>
+      </w:pPr>
+      <w:r>
+        <w:rPr>
+          <w:sz w:val="28"/>
+          <w:szCs w:val="28"/>
+        </w:rPr>
+        <w:t>else</w:t>
+      </w:r>
+    </w:p>
+    <w:p>
+      <w:pPr>
+        <w:pStyle w:val="ListParagraph"/>
+        <w:numPr>
+          <w:ilvl w:val="1"/>
+          <w:numId w:val="16"/>
+        </w:numPr>
+        <w:rPr>
+          <w:sz w:val="28"/>
+          <w:szCs w:val="28"/>
+        </w:rPr>
+      </w:pPr>
+      <w:r>
+        <w:rPr>
+          <w:sz w:val="28"/>
+          <w:szCs w:val="28"/>
+        </w:rPr>
+        <w:t>Find the proper insert point.</w:t>
+      </w:r>
+    </w:p>
+    <w:p>
+      <w:pPr>
+        <w:pStyle w:val="ListParagraph"/>
+        <w:numPr>
+          <w:ilvl w:val="1"/>
+          <w:numId w:val="16"/>
+        </w:numPr>
+        <w:rPr>
+          <w:sz w:val="28"/>
+          <w:szCs w:val="28"/>
+        </w:rPr>
+      </w:pPr>
+      <w:r>
+        <w:rPr>
+          <w:sz w:val="28"/>
+          <w:szCs w:val="28"/>
+        </w:rPr>
+        <w:t>If the current value is null then we have reached end of the list</w:t>
+      </w:r>
+    </w:p>
+    <w:p>
+      <w:pPr>
+        <w:pStyle w:val="ListParagraph"/>
+        <w:numPr>
+          <w:ilvl w:val="1"/>
+          <w:numId w:val="16"/>
+        </w:numPr>
+        <w:rPr>
+          <w:sz w:val="28"/>
+          <w:szCs w:val="28"/>
+        </w:rPr>
+      </w:pPr>
+      <w:r>
+        <w:rPr>
+          <w:sz w:val="28"/>
+          <w:szCs w:val="28"/>
+        </w:rPr>
+        <w:t xml:space="preserve">If the current one being added is less than or equal </w:t>
+      </w:r>
+      <w:proofErr w:type="spellStart"/>
+      <w:r>
+        <w:rPr>
+          <w:sz w:val="28"/>
+          <w:szCs w:val="28"/>
+        </w:rPr>
+        <w:t>ot</w:t>
+      </w:r>
+      <w:proofErr w:type="spellEnd"/>
+      <w:r>
+        <w:rPr>
+          <w:sz w:val="28"/>
+          <w:szCs w:val="28"/>
+        </w:rPr>
+        <w:t xml:space="preserve"> the one being added</w:t>
+      </w:r>
+    </w:p>
+    <w:p>
+      <w:pPr>
+        <w:pStyle w:val="ListParagraph"/>
+        <w:numPr>
+          <w:ilvl w:val="1"/>
+          <w:numId w:val="16"/>
+        </w:numPr>
+        <w:rPr>
+          <w:sz w:val="28"/>
+          <w:szCs w:val="28"/>
+        </w:rPr>
+      </w:pPr>
+      <w:r>
+        <w:rPr>
+          <w:sz w:val="28"/>
+          <w:szCs w:val="28"/>
+        </w:rPr>
+        <w:t xml:space="preserve">then add it at the behind </w:t>
+      </w:r>
+    </w:p>
+    <w:p>
+      <w:pPr>
+        <w:pStyle w:val="ListParagraph"/>
+        <w:numPr>
+          <w:ilvl w:val="0"/>
+          <w:numId w:val="16"/>
+        </w:numPr>
+        <w:rPr>
+          <w:sz w:val="28"/>
+          <w:szCs w:val="28"/>
+        </w:rPr>
+      </w:pPr>
+      <w:r>
+        <w:rPr>
+          <w:sz w:val="28"/>
+          <w:szCs w:val="28"/>
+        </w:rPr>
+        <w:t>Note Highest Priority queue is Dequed</w:t>
+      </w:r>
+      <w:r>
+        <w:rPr>
+          <w:sz w:val="28"/>
+          <w:szCs w:val="28"/>
+        </w:rPr>
+        <w:t>/Removed</w:t>
+      </w:r>
+      <w:r>
+        <w:rPr>
+          <w:sz w:val="28"/>
+          <w:szCs w:val="28"/>
+        </w:rPr>
+        <w:t xml:space="preserve"> first , but they do</w:t>
+      </w:r>
+      <w:r>
+        <w:rPr>
+          <w:sz w:val="28"/>
+          <w:szCs w:val="28"/>
+        </w:rPr>
+        <w:t xml:space="preserve"> </w:t>
+      </w:r>
+      <w:r>
+        <w:rPr>
+          <w:sz w:val="28"/>
+          <w:szCs w:val="28"/>
+        </w:rPr>
+        <w:t>not follow FIFO</w:t>
+      </w:r>
+    </w:p>
+    <w:p>
+      <w:pPr>
+        <w:pStyle w:val="ListParagraph"/>
+        <w:numPr>
+          <w:ilvl w:val="0"/>
+          <w:numId w:val="16"/>
+        </w:numPr>
+        <w:rPr>
+          <w:sz w:val="28"/>
+          <w:szCs w:val="28"/>
+        </w:rPr>
+      </w:pPr>
+      <w:r>
+        <w:rPr>
+          <w:sz w:val="28"/>
+          <w:szCs w:val="28"/>
+        </w:rPr>
+        <w:t>At any point the Queue should be in descending order where the Head is of hig</w:t>
+      </w:r>
+      <w:r>
+        <w:rPr>
+          <w:sz w:val="28"/>
+          <w:szCs w:val="28"/>
+        </w:rPr>
+        <w:t>h</w:t>
+      </w:r>
+      <w:r>
+        <w:rPr>
+          <w:sz w:val="28"/>
+          <w:szCs w:val="28"/>
+        </w:rPr>
+        <w:t>est priority</w:t>
+      </w:r>
+    </w:p>
+    <w:p>
+      <w:pPr>
+        <w:rPr>
+          <w:sz w:val="28"/>
+          <w:szCs w:val="28"/>
+        </w:rPr>
+      </w:pPr>
+      <w:r>
+        <w:rPr>
+          <w:noProof/>
+          <w:sz w:val="28"/>
+          <w:szCs w:val="28"/>
+        </w:rPr>
+        <w:drawing>
+          <wp:inline distT="0" distB="0" distL="0" distR="0">
+            <wp:extent cx="4200525" cy="1864657"/>
+            <wp:effectExtent l="0" t="0" r="0" b="2540"/>
+            <wp:docPr id="34" name="Picture 34"/>
+            <wp:cNvGraphicFramePr>
+              <a:graphicFrameLocks xmlns:a="http://schemas.openxmlformats.org/drawingml/2006/main" noChangeAspect="1"/>
+            </wp:cNvGraphicFramePr>
+            <a:graphic xmlns:a="http://schemas.openxmlformats.org/drawingml/2006/main">
+              <a:graphicData uri="http://schemas.openxmlformats.org/drawingml/2006/picture">
+                <pic:pic xmlns:pic="http://schemas.openxmlformats.org/drawingml/2006/picture">
+                  <pic:nvPicPr>
+                    <pic:cNvPr id="0" name="Picture 1"/>
+                    <pic:cNvPicPr>
+                      <a:picLocks noChangeAspect="1" noChangeArrowheads="1"/>
+                    </pic:cNvPicPr>
+                  </pic:nvPicPr>
+                  <pic:blipFill>
+                    <a:blip r:embed="rId51">
+                      <a:extLst>
+                        <a:ext uri="{28A0092B-C50C-407E-A947-70E740481C1C}">
+                          <a14:useLocalDpi xmlns:a14="http://schemas.microsoft.com/office/drawing/2010/main" val="0"/>
+                        </a:ext>
+                      </a:extLst>
+                    </a:blip>
+                    <a:srcRect/>
+                    <a:stretch>
+                      <a:fillRect/>
+                    </a:stretch>
+                  </pic:blipFill>
+                  <pic:spPr bwMode="auto">
+                    <a:xfrm>
+                      <a:off x="0" y="0"/>
+                      <a:ext cx="4210585" cy="1869123"/>
+                    </a:xfrm>
+                    <a:prstGeom prst="rect">
+                      <a:avLst/>
+                    </a:prstGeom>
+                    <a:noFill/>
+                    <a:ln>
+                      <a:noFill/>
+                    </a:ln>
+                  </pic:spPr>
+                </pic:pic>
+              </a:graphicData>
+            </a:graphic>
+          </wp:inline>
+        </w:drawing>
+      </w:r>
+    </w:p>
+    <w:p>
+      <w:pPr>
+        <w:rPr>
+          <w:sz w:val="28"/>
+          <w:szCs w:val="28"/>
+        </w:rPr>
+      </w:pPr>
     </w:p>
     <w:sectPr>
       <w:pgSz w:w="12240" w:h="15840"/>
@@ -7650,6 +8317,119 @@
 <file path=word/numbering.xml><?xml version="1.0" encoding="utf-8"?>
 <w:numbering xmlns:wpc="http://schemas.microsoft.com/office/word/2010/wordprocessingCanvas" xmlns:cx="http://schemas.microsoft.com/office/drawing/2014/chartex" xmlns:cx1="http://schemas.microsoft.com/office/drawing/2015/9/8/chartex" xmlns:mc="http://schemas.openxmlformats.org/markup-compatibility/2006" xmlns:o="urn:schemas-microsoft-com:office:office" xmlns:r="http://schemas.openxmlformats.org/officeDocument/2006/relationships" xmlns:m="http://schemas.openxmlformats.org/officeDocument/2006/math" xmlns:v="urn:schemas-microsoft-com:vml" xmlns:wp14="http://schemas.microsoft.com/office/word/2010/wordprocessingDrawing" xmlns:wp="http://schemas.openxmlformats.org/drawingml/2006/wordprocessingDrawing" xmlns:w10="urn:schemas-microsoft-com:office:word" xmlns:w="http://schemas.openxmlformats.org/wordprocessingml/2006/main" xmlns:w14="http://schemas.microsoft.com/office/word/2010/wordml" xmlns:w15="http://schemas.microsoft.com/office/word/2012/wordml" xmlns:w16se="http://schemas.microsoft.com/office/word/2015/wordml/symex" xmlns:wpg="http://schemas.microsoft.com/office/word/2010/wordprocessingGroup" xmlns:wpi="http://schemas.microsoft.com/office/word/2010/wordprocessingInk" xmlns:wne="http://schemas.microsoft.com/office/word/2006/wordml" xmlns:wps="http://schemas.microsoft.com/office/word/2010/wordprocessingShape" mc:Ignorable="w14 w15 w16se wp14">
   <w:abstractNum w:abstractNumId="0" w15:restartNumberingAfterBreak="0">
+    <w:nsid w:val="0BA13FFF"/>
+    <w:multiLevelType w:val="hybridMultilevel"/>
+    <w:tmpl w:val="92263D18"/>
+    <w:lvl w:ilvl="0" w:tplc="04090001">
+      <w:start w:val="1"/>
+      <w:numFmt w:val="bullet"/>
+      <w:lvlText w:val=""/>
+      <w:lvlJc w:val="left"/>
+      <w:pPr>
+        <w:ind w:left="720" w:hanging="360"/>
+      </w:pPr>
+      <w:rPr>
+        <w:rFonts w:ascii="Symbol" w:hAnsi="Symbol" w:hint="default"/>
+      </w:rPr>
+    </w:lvl>
+    <w:lvl w:ilvl="1" w:tplc="04090003">
+      <w:start w:val="1"/>
+      <w:numFmt w:val="bullet"/>
+      <w:lvlText w:val="o"/>
+      <w:lvlJc w:val="left"/>
+      <w:pPr>
+        <w:ind w:left="1440" w:hanging="360"/>
+      </w:pPr>
+      <w:rPr>
+        <w:rFonts w:ascii="Courier New" w:hAnsi="Courier New" w:cs="Courier New" w:hint="default"/>
+      </w:rPr>
+    </w:lvl>
+    <w:lvl w:ilvl="2" w:tplc="04090005" w:tentative="1">
+      <w:start w:val="1"/>
+      <w:numFmt w:val="bullet"/>
+      <w:lvlText w:val=""/>
+      <w:lvlJc w:val="left"/>
+      <w:pPr>
+        <w:ind w:left="2160" w:hanging="360"/>
+      </w:pPr>
+      <w:rPr>
+        <w:rFonts w:ascii="Wingdings" w:hAnsi="Wingdings" w:hint="default"/>
+      </w:rPr>
+    </w:lvl>
+    <w:lvl w:ilvl="3" w:tplc="04090001" w:tentative="1">
+      <w:start w:val="1"/>
+      <w:numFmt w:val="bullet"/>
+      <w:lvlText w:val=""/>
+      <w:lvlJc w:val="left"/>
+      <w:pPr>
+        <w:ind w:left="2880" w:hanging="360"/>
+      </w:pPr>
+      <w:rPr>
+        <w:rFonts w:ascii="Symbol" w:hAnsi="Symbol" w:hint="default"/>
+      </w:rPr>
+    </w:lvl>
+    <w:lvl w:ilvl="4" w:tplc="04090003" w:tentative="1">
+      <w:start w:val="1"/>
+      <w:numFmt w:val="bullet"/>
+      <w:lvlText w:val="o"/>
+      <w:lvlJc w:val="left"/>
+      <w:pPr>
+        <w:ind w:left="3600" w:hanging="360"/>
+      </w:pPr>
+      <w:rPr>
+        <w:rFonts w:ascii="Courier New" w:hAnsi="Courier New" w:cs="Courier New" w:hint="default"/>
+      </w:rPr>
+    </w:lvl>
+    <w:lvl w:ilvl="5" w:tplc="04090005" w:tentative="1">
+      <w:start w:val="1"/>
+      <w:numFmt w:val="bullet"/>
+      <w:lvlText w:val=""/>
+      <w:lvlJc w:val="left"/>
+      <w:pPr>
+        <w:ind w:left="4320" w:hanging="360"/>
+      </w:pPr>
+      <w:rPr>
+        <w:rFonts w:ascii="Wingdings" w:hAnsi="Wingdings" w:hint="default"/>
+      </w:rPr>
+    </w:lvl>
+    <w:lvl w:ilvl="6" w:tplc="04090001" w:tentative="1">
+      <w:start w:val="1"/>
+      <w:numFmt w:val="bullet"/>
+      <w:lvlText w:val=""/>
+      <w:lvlJc w:val="left"/>
+      <w:pPr>
+        <w:ind w:left="5040" w:hanging="360"/>
+      </w:pPr>
+      <w:rPr>
+        <w:rFonts w:ascii="Symbol" w:hAnsi="Symbol" w:hint="default"/>
+      </w:rPr>
+    </w:lvl>
+    <w:lvl w:ilvl="7" w:tplc="04090003" w:tentative="1">
+      <w:start w:val="1"/>
+      <w:numFmt w:val="bullet"/>
+      <w:lvlText w:val="o"/>
+      <w:lvlJc w:val="left"/>
+      <w:pPr>
+        <w:ind w:left="5760" w:hanging="360"/>
+      </w:pPr>
+      <w:rPr>
+        <w:rFonts w:ascii="Courier New" w:hAnsi="Courier New" w:cs="Courier New" w:hint="default"/>
+      </w:rPr>
+    </w:lvl>
+    <w:lvl w:ilvl="8" w:tplc="04090005" w:tentative="1">
+      <w:start w:val="1"/>
+      <w:numFmt w:val="bullet"/>
+      <w:lvlText w:val=""/>
+      <w:lvlJc w:val="left"/>
+      <w:pPr>
+        <w:ind w:left="6480" w:hanging="360"/>
+      </w:pPr>
+      <w:rPr>
+        <w:rFonts w:ascii="Wingdings" w:hAnsi="Wingdings" w:hint="default"/>
+      </w:rPr>
+    </w:lvl>
+  </w:abstractNum>
+  <w:abstractNum w:abstractNumId="1" w15:restartNumberingAfterBreak="0">
     <w:nsid w:val="0F59062B"/>
     <w:multiLevelType w:val="hybridMultilevel"/>
     <w:tmpl w:val="8DF459F0"/>
@@ -7762,7 +8542,7 @@
       </w:rPr>
     </w:lvl>
   </w:abstractNum>
-  <w:abstractNum w:abstractNumId="1" w15:restartNumberingAfterBreak="0">
+  <w:abstractNum w:abstractNumId="2" w15:restartNumberingAfterBreak="0">
     <w:nsid w:val="13E03373"/>
     <w:multiLevelType w:val="hybridMultilevel"/>
     <w:tmpl w:val="6D8ACC66"/>
@@ -7875,7 +8655,7 @@
       </w:rPr>
     </w:lvl>
   </w:abstractNum>
-  <w:abstractNum w:abstractNumId="2" w15:restartNumberingAfterBreak="0">
+  <w:abstractNum w:abstractNumId="3" w15:restartNumberingAfterBreak="0">
     <w:nsid w:val="17765019"/>
     <w:multiLevelType w:val="hybridMultilevel"/>
     <w:tmpl w:val="45B45642"/>
@@ -7988,7 +8768,7 @@
       </w:rPr>
     </w:lvl>
   </w:abstractNum>
-  <w:abstractNum w:abstractNumId="3" w15:restartNumberingAfterBreak="0">
+  <w:abstractNum w:abstractNumId="4" w15:restartNumberingAfterBreak="0">
     <w:nsid w:val="1E747262"/>
     <w:multiLevelType w:val="hybridMultilevel"/>
     <w:tmpl w:val="B994E85C"/>
@@ -8101,7 +8881,7 @@
       </w:rPr>
     </w:lvl>
   </w:abstractNum>
-  <w:abstractNum w:abstractNumId="4" w15:restartNumberingAfterBreak="0">
+  <w:abstractNum w:abstractNumId="5" w15:restartNumberingAfterBreak="0">
     <w:nsid w:val="200D4C4F"/>
     <w:multiLevelType w:val="hybridMultilevel"/>
     <w:tmpl w:val="AC301B96"/>
@@ -8214,7 +8994,7 @@
       </w:rPr>
     </w:lvl>
   </w:abstractNum>
-  <w:abstractNum w:abstractNumId="5" w15:restartNumberingAfterBreak="0">
+  <w:abstractNum w:abstractNumId="6" w15:restartNumberingAfterBreak="0">
     <w:nsid w:val="20727280"/>
     <w:multiLevelType w:val="hybridMultilevel"/>
     <w:tmpl w:val="CF2AFBEC"/>
@@ -8327,7 +9107,7 @@
       </w:rPr>
     </w:lvl>
   </w:abstractNum>
-  <w:abstractNum w:abstractNumId="6" w15:restartNumberingAfterBreak="0">
+  <w:abstractNum w:abstractNumId="7" w15:restartNumberingAfterBreak="0">
     <w:nsid w:val="23385687"/>
     <w:multiLevelType w:val="hybridMultilevel"/>
     <w:tmpl w:val="EC1A5460"/>
@@ -8440,7 +9220,7 @@
       </w:rPr>
     </w:lvl>
   </w:abstractNum>
-  <w:abstractNum w:abstractNumId="7" w15:restartNumberingAfterBreak="0">
+  <w:abstractNum w:abstractNumId="8" w15:restartNumberingAfterBreak="0">
     <w:nsid w:val="2B837824"/>
     <w:multiLevelType w:val="hybridMultilevel"/>
     <w:tmpl w:val="833298C4"/>
@@ -8553,7 +9333,7 @@
       </w:rPr>
     </w:lvl>
   </w:abstractNum>
-  <w:abstractNum w:abstractNumId="8" w15:restartNumberingAfterBreak="0">
+  <w:abstractNum w:abstractNumId="9" w15:restartNumberingAfterBreak="0">
     <w:nsid w:val="2FFA5133"/>
     <w:multiLevelType w:val="hybridMultilevel"/>
     <w:tmpl w:val="9452955C"/>
@@ -8666,7 +9446,7 @@
       </w:rPr>
     </w:lvl>
   </w:abstractNum>
-  <w:abstractNum w:abstractNumId="9" w15:restartNumberingAfterBreak="0">
+  <w:abstractNum w:abstractNumId="10" w15:restartNumberingAfterBreak="0">
     <w:nsid w:val="3DF4099A"/>
     <w:multiLevelType w:val="hybridMultilevel"/>
     <w:tmpl w:val="C744F132"/>
@@ -8779,7 +9559,7 @@
       </w:rPr>
     </w:lvl>
   </w:abstractNum>
-  <w:abstractNum w:abstractNumId="10" w15:restartNumberingAfterBreak="0">
+  <w:abstractNum w:abstractNumId="11" w15:restartNumberingAfterBreak="0">
     <w:nsid w:val="437B1016"/>
     <w:multiLevelType w:val="hybridMultilevel"/>
     <w:tmpl w:val="F272AA70"/>
@@ -8892,7 +9672,120 @@
       </w:rPr>
     </w:lvl>
   </w:abstractNum>
-  <w:abstractNum w:abstractNumId="11" w15:restartNumberingAfterBreak="0">
+  <w:abstractNum w:abstractNumId="12" w15:restartNumberingAfterBreak="0">
+    <w:nsid w:val="45313602"/>
+    <w:multiLevelType w:val="hybridMultilevel"/>
+    <w:tmpl w:val="349A8700"/>
+    <w:lvl w:ilvl="0" w:tplc="04090001">
+      <w:start w:val="1"/>
+      <w:numFmt w:val="bullet"/>
+      <w:lvlText w:val=""/>
+      <w:lvlJc w:val="left"/>
+      <w:pPr>
+        <w:ind w:left="720" w:hanging="360"/>
+      </w:pPr>
+      <w:rPr>
+        <w:rFonts w:ascii="Symbol" w:hAnsi="Symbol" w:hint="default"/>
+      </w:rPr>
+    </w:lvl>
+    <w:lvl w:ilvl="1" w:tplc="04090003" w:tentative="1">
+      <w:start w:val="1"/>
+      <w:numFmt w:val="bullet"/>
+      <w:lvlText w:val="o"/>
+      <w:lvlJc w:val="left"/>
+      <w:pPr>
+        <w:ind w:left="1440" w:hanging="360"/>
+      </w:pPr>
+      <w:rPr>
+        <w:rFonts w:ascii="Courier New" w:hAnsi="Courier New" w:cs="Courier New" w:hint="default"/>
+      </w:rPr>
+    </w:lvl>
+    <w:lvl w:ilvl="2" w:tplc="04090005" w:tentative="1">
+      <w:start w:val="1"/>
+      <w:numFmt w:val="bullet"/>
+      <w:lvlText w:val=""/>
+      <w:lvlJc w:val="left"/>
+      <w:pPr>
+        <w:ind w:left="2160" w:hanging="360"/>
+      </w:pPr>
+      <w:rPr>
+        <w:rFonts w:ascii="Wingdings" w:hAnsi="Wingdings" w:hint="default"/>
+      </w:rPr>
+    </w:lvl>
+    <w:lvl w:ilvl="3" w:tplc="04090001" w:tentative="1">
+      <w:start w:val="1"/>
+      <w:numFmt w:val="bullet"/>
+      <w:lvlText w:val=""/>
+      <w:lvlJc w:val="left"/>
+      <w:pPr>
+        <w:ind w:left="2880" w:hanging="360"/>
+      </w:pPr>
+      <w:rPr>
+        <w:rFonts w:ascii="Symbol" w:hAnsi="Symbol" w:hint="default"/>
+      </w:rPr>
+    </w:lvl>
+    <w:lvl w:ilvl="4" w:tplc="04090003" w:tentative="1">
+      <w:start w:val="1"/>
+      <w:numFmt w:val="bullet"/>
+      <w:lvlText w:val="o"/>
+      <w:lvlJc w:val="left"/>
+      <w:pPr>
+        <w:ind w:left="3600" w:hanging="360"/>
+      </w:pPr>
+      <w:rPr>
+        <w:rFonts w:ascii="Courier New" w:hAnsi="Courier New" w:cs="Courier New" w:hint="default"/>
+      </w:rPr>
+    </w:lvl>
+    <w:lvl w:ilvl="5" w:tplc="04090005" w:tentative="1">
+      <w:start w:val="1"/>
+      <w:numFmt w:val="bullet"/>
+      <w:lvlText w:val=""/>
+      <w:lvlJc w:val="left"/>
+      <w:pPr>
+        <w:ind w:left="4320" w:hanging="360"/>
+      </w:pPr>
+      <w:rPr>
+        <w:rFonts w:ascii="Wingdings" w:hAnsi="Wingdings" w:hint="default"/>
+      </w:rPr>
+    </w:lvl>
+    <w:lvl w:ilvl="6" w:tplc="04090001" w:tentative="1">
+      <w:start w:val="1"/>
+      <w:numFmt w:val="bullet"/>
+      <w:lvlText w:val=""/>
+      <w:lvlJc w:val="left"/>
+      <w:pPr>
+        <w:ind w:left="5040" w:hanging="360"/>
+      </w:pPr>
+      <w:rPr>
+        <w:rFonts w:ascii="Symbol" w:hAnsi="Symbol" w:hint="default"/>
+      </w:rPr>
+    </w:lvl>
+    <w:lvl w:ilvl="7" w:tplc="04090003" w:tentative="1">
+      <w:start w:val="1"/>
+      <w:numFmt w:val="bullet"/>
+      <w:lvlText w:val="o"/>
+      <w:lvlJc w:val="left"/>
+      <w:pPr>
+        <w:ind w:left="5760" w:hanging="360"/>
+      </w:pPr>
+      <w:rPr>
+        <w:rFonts w:ascii="Courier New" w:hAnsi="Courier New" w:cs="Courier New" w:hint="default"/>
+      </w:rPr>
+    </w:lvl>
+    <w:lvl w:ilvl="8" w:tplc="04090005" w:tentative="1">
+      <w:start w:val="1"/>
+      <w:numFmt w:val="bullet"/>
+      <w:lvlText w:val=""/>
+      <w:lvlJc w:val="left"/>
+      <w:pPr>
+        <w:ind w:left="6480" w:hanging="360"/>
+      </w:pPr>
+      <w:rPr>
+        <w:rFonts w:ascii="Wingdings" w:hAnsi="Wingdings" w:hint="default"/>
+      </w:rPr>
+    </w:lvl>
+  </w:abstractNum>
+  <w:abstractNum w:abstractNumId="13" w15:restartNumberingAfterBreak="0">
     <w:nsid w:val="48954181"/>
     <w:multiLevelType w:val="hybridMultilevel"/>
     <w:tmpl w:val="71F6748C"/>
@@ -9005,7 +9898,7 @@
       </w:rPr>
     </w:lvl>
   </w:abstractNum>
-  <w:abstractNum w:abstractNumId="12" w15:restartNumberingAfterBreak="0">
+  <w:abstractNum w:abstractNumId="14" w15:restartNumberingAfterBreak="0">
     <w:nsid w:val="65F95EB3"/>
     <w:multiLevelType w:val="hybridMultilevel"/>
     <w:tmpl w:val="6EB474E8"/>
@@ -9118,7 +10011,7 @@
       </w:rPr>
     </w:lvl>
   </w:abstractNum>
-  <w:abstractNum w:abstractNumId="13" w15:restartNumberingAfterBreak="0">
+  <w:abstractNum w:abstractNumId="15" w15:restartNumberingAfterBreak="0">
     <w:nsid w:val="6D1D4911"/>
     <w:multiLevelType w:val="hybridMultilevel"/>
     <w:tmpl w:val="C4E6484E"/>
@@ -9232,46 +10125,52 @@
     </w:lvl>
   </w:abstractNum>
   <w:num w:numId="1">
+    <w:abstractNumId w:val="14"/>
+  </w:num>
+  <w:num w:numId="2">
+    <w:abstractNumId w:val="13"/>
+  </w:num>
+  <w:num w:numId="3">
+    <w:abstractNumId w:val="2"/>
+  </w:num>
+  <w:num w:numId="4">
+    <w:abstractNumId w:val="1"/>
+  </w:num>
+  <w:num w:numId="5">
+    <w:abstractNumId w:val="4"/>
+  </w:num>
+  <w:num w:numId="6">
+    <w:abstractNumId w:val="15"/>
+  </w:num>
+  <w:num w:numId="7">
+    <w:abstractNumId w:val="10"/>
+  </w:num>
+  <w:num w:numId="8">
+    <w:abstractNumId w:val="3"/>
+  </w:num>
+  <w:num w:numId="9">
+    <w:abstractNumId w:val="5"/>
+  </w:num>
+  <w:num w:numId="10">
+    <w:abstractNumId w:val="9"/>
+  </w:num>
+  <w:num w:numId="11">
+    <w:abstractNumId w:val="8"/>
+  </w:num>
+  <w:num w:numId="12">
+    <w:abstractNumId w:val="7"/>
+  </w:num>
+  <w:num w:numId="13">
+    <w:abstractNumId w:val="11"/>
+  </w:num>
+  <w:num w:numId="14">
+    <w:abstractNumId w:val="6"/>
+  </w:num>
+  <w:num w:numId="15">
     <w:abstractNumId w:val="12"/>
   </w:num>
-  <w:num w:numId="2">
-    <w:abstractNumId w:val="11"/>
-  </w:num>
-  <w:num w:numId="3">
-    <w:abstractNumId w:val="1"/>
-  </w:num>
-  <w:num w:numId="4">
+  <w:num w:numId="16">
     <w:abstractNumId w:val="0"/>
-  </w:num>
-  <w:num w:numId="5">
-    <w:abstractNumId w:val="3"/>
-  </w:num>
-  <w:num w:numId="6">
-    <w:abstractNumId w:val="13"/>
-  </w:num>
-  <w:num w:numId="7">
-    <w:abstractNumId w:val="9"/>
-  </w:num>
-  <w:num w:numId="8">
-    <w:abstractNumId w:val="2"/>
-  </w:num>
-  <w:num w:numId="9">
-    <w:abstractNumId w:val="4"/>
-  </w:num>
-  <w:num w:numId="10">
-    <w:abstractNumId w:val="8"/>
-  </w:num>
-  <w:num w:numId="11">
-    <w:abstractNumId w:val="7"/>
-  </w:num>
-  <w:num w:numId="12">
-    <w:abstractNumId w:val="6"/>
-  </w:num>
-  <w:num w:numId="13">
-    <w:abstractNumId w:val="10"/>
-  </w:num>
-  <w:num w:numId="14">
-    <w:abstractNumId w:val="5"/>
   </w:num>
 </w:numbering>
 </file>

</xml_diff>